<commit_message>
[24.08.28 11:40] Model auto-generation
</commit_message>
<xml_diff>
--- a/nomenclature_parser/out/latest/word/SI-SAMU-DELAI-v24.08.28.docx
+++ b/nomenclature_parser/out/latest/word/SI-SAMU-DELAI-v24.08.28.docx
@@ -256,7 +256,7 @@
           </w:tcPr>
           <w:p>
             <w:r>
-              <w:t>DEL30M</w:t>
+              <w:t>30M</w:t>
             </w:r>
           </w:p>
         </w:tc>
@@ -284,7 +284,7 @@
           </w:tcPr>
           <w:p>
             <w:r>
-              <w:t>Le déclenchement se fait au bon vouloir de la force qui reçoit la demande mais avec une présence requise de la ressource sur place dans un délai maximum de 30 minutes</w:t>
+              <w:t>Le déclenchement se fait au bon vouloir de la force qui gère la ressource mais avec une présence de la ressource sur place dans un délai maximum de 30 minutes</w:t>
             </w:r>
           </w:p>
         </w:tc>
@@ -306,7 +306,7 @@
           </w:tcPr>
           <w:p>
             <w:r>
-              <w:t>DEL45M</w:t>
+              <w:t>45M</w:t>
             </w:r>
           </w:p>
         </w:tc>
@@ -334,7 +334,7 @@
           </w:tcPr>
           <w:p>
             <w:r>
-              <w:t>Le déclenchement se fait au bon vouloir de la force qui reçoit la demande mais avec une présence requise de la ressource sur place dans un délai maximum de 45 minutes</w:t>
+              <w:t>Le déclenchement se fait au bon vouloir de la force qui gère la ressource mais avec une présence de la ressource sur place dans un délai maximum de 45 minutes</w:t>
             </w:r>
           </w:p>
         </w:tc>
@@ -356,7 +356,7 @@
           </w:tcPr>
           <w:p>
             <w:r>
-              <w:t>DEL1H</w:t>
+              <w:t>1H</w:t>
             </w:r>
           </w:p>
         </w:tc>
@@ -384,7 +384,7 @@
           </w:tcPr>
           <w:p>
             <w:r>
-              <w:t xml:space="preserve">Le déclenchement se fait au bon vouloir de la force qui reçoit la demande mais avec une présence requise de la ressource sur place dans un délai maximum de 1 heures  </w:t>
+              <w:t xml:space="preserve">Le déclenchement se fait au bon vouloir de la force qui gère la ressource mais avec une présence de la ressource sur place dans un délai maximum de 1 heures  </w:t>
             </w:r>
           </w:p>
         </w:tc>
@@ -406,7 +406,7 @@
           </w:tcPr>
           <w:p>
             <w:r>
-              <w:t>DEL2H</w:t>
+              <w:t>2H</w:t>
             </w:r>
           </w:p>
         </w:tc>
@@ -434,7 +434,7 @@
           </w:tcPr>
           <w:p>
             <w:r>
-              <w:t xml:space="preserve">Le déclenchement se fait au bon vouloir de la force qui reçoit la demande mais avec une présence requise de la ressource sur place dans un délai maximum de 2 heures  </w:t>
+              <w:t xml:space="preserve">Le déclenchement se fait au bon vouloir de la force qui gère la ressource mais avec une présence de la ressource sur place dans un délai maximum de 2 heures  </w:t>
             </w:r>
           </w:p>
         </w:tc>
@@ -456,7 +456,7 @@
           </w:tcPr>
           <w:p>
             <w:r>
-              <w:t>DEL4H</w:t>
+              <w:t>4H</w:t>
             </w:r>
           </w:p>
         </w:tc>
@@ -484,7 +484,7 @@
           </w:tcPr>
           <w:p>
             <w:r>
-              <w:t xml:space="preserve">Le déclenchement se fait au bon vouloir de la force qui reçoit la demande mais avec une présence requise de la ressource sur place dans un délai maximum de 4 heures  </w:t>
+              <w:t xml:space="preserve">Le déclenchement se fait au bon vouloir de la force qui gère la ressource mais avec une présence de la ressource sur place dans un délai maximum de 4 heures  </w:t>
             </w:r>
           </w:p>
         </w:tc>
@@ -506,7 +506,7 @@
           </w:tcPr>
           <w:p>
             <w:r>
-              <w:t>DEL8H</w:t>
+              <w:t>8H</w:t>
             </w:r>
           </w:p>
         </w:tc>
@@ -534,7 +534,7 @@
           </w:tcPr>
           <w:p>
             <w:r>
-              <w:t xml:space="preserve">Le déclenchement se fait au bon vouloir de la force qui reçoit la demande mais avec une présence requise de la ressource sur place dans un délai maximum de 8 heures  </w:t>
+              <w:t xml:space="preserve">Le déclenchement se fait au bon vouloir de la force qui gère la ressource mais avec une présence de la ressource sur place dans un délai maximum de 8 heures  </w:t>
             </w:r>
           </w:p>
         </w:tc>
@@ -556,7 +556,7 @@
           </w:tcPr>
           <w:p>
             <w:r>
-              <w:t>DEL12H</w:t>
+              <w:t>12H</w:t>
             </w:r>
           </w:p>
         </w:tc>
@@ -584,7 +584,7 @@
           </w:tcPr>
           <w:p>
             <w:r>
-              <w:t xml:space="preserve">Le déclenchement se fait au bon vouloir de la force qui reçoit la demande mais avec une présence requise de la ressource sur place dans un délai maximum de 12 heures  </w:t>
+              <w:t xml:space="preserve">Le déclenchement se fait au bon vouloir de la force qui gère la ressource mais avec une présence de la ressource sur place dans un délai maximum de 12 heures  </w:t>
             </w:r>
           </w:p>
         </w:tc>
@@ -606,7 +606,7 @@
           </w:tcPr>
           <w:p>
             <w:r>
-              <w:t>DEL24H</w:t>
+              <w:t>24H</w:t>
             </w:r>
           </w:p>
         </w:tc>
@@ -634,7 +634,7 @@
           </w:tcPr>
           <w:p>
             <w:r>
-              <w:t xml:space="preserve">Le déclenchement se fait au bon vouloir de la force qui reçoit la demande mais avec une présence requise de la ressource sur place dans un délai maximum de 24 heures  </w:t>
+              <w:t xml:space="preserve">Le déclenchement se fait au bon vouloir de la force qui gère la ressource mais avec une présence de la ressource sur place dans un délai maximum de 24 heures  </w:t>
             </w:r>
           </w:p>
         </w:tc>

</xml_diff>